<commit_message>
add link to github
</commit_message>
<xml_diff>
--- a/Weekly_Summary/02/Task1-周报2-郭雅楠-20.7.19.docx
+++ b/Weekly_Summary/02/Task1-周报2-郭雅楠-20.7.19.docx
@@ -111,18 +111,26 @@
         </w:numPr>
       </w:pPr>
       <w:r>
-        <w:t xml:space="preserve">整理了任务资料并上传到了github</w:t>
-      </w:r>
+        <w:t xml:space="preserve">整理了任务资料并上传到了</w:t>
+      </w:r>
+      <w:hyperlink r:id="rId22">
+        <w:r>
+          <w:rPr>
+            <w:rStyle w:val="Hyperlink"/>
+          </w:rPr>
+          <w:t xml:space="preserve">github</w:t>
+        </w:r>
+      </w:hyperlink>
     </w:p>
     <w:p>
       <w:pPr>
         <w:pStyle w:val="Heading2"/>
       </w:pPr>
-      <w:bookmarkStart w:id="22" w:name="header-n20"/>
+      <w:bookmarkStart w:id="23" w:name="header-n20"/>
       <w:r>
         <w:t xml:space="preserve">遇到的问题</w:t>
       </w:r>
-      <w:bookmarkEnd w:id="22"/>
+      <w:bookmarkEnd w:id="23"/>
     </w:p>
     <w:p>
       <w:pPr>
@@ -151,11 +159,11 @@
       <w:pPr>
         <w:pStyle w:val="Heading2"/>
       </w:pPr>
-      <w:bookmarkStart w:id="23" w:name="header-n22"/>
+      <w:bookmarkStart w:id="24" w:name="header-n22"/>
       <w:r>
         <w:t xml:space="preserve">本周计划</w:t>
       </w:r>
-      <w:bookmarkEnd w:id="23"/>
+      <w:bookmarkEnd w:id="24"/>
     </w:p>
     <w:p>
       <w:pPr>
@@ -167,7 +175,7 @@
       <w:r>
         <w:t xml:space="preserve">按照B站</w:t>
       </w:r>
-      <w:hyperlink r:id="rId24">
+      <w:hyperlink r:id="rId25">
         <w:r>
           <w:rPr>
             <w:rStyle w:val="Hyperlink"/>
@@ -220,11 +228,11 @@
       <w:pPr>
         <w:pStyle w:val="Heading2"/>
       </w:pPr>
-      <w:bookmarkStart w:id="25" w:name="header-n30"/>
+      <w:bookmarkStart w:id="26" w:name="header-n30"/>
       <w:r>
         <w:t xml:space="preserve">导师意见</w:t>
       </w:r>
-      <w:bookmarkEnd w:id="25"/>
+      <w:bookmarkEnd w:id="26"/>
     </w:p>
     <w:p>
       <w:pPr>

</xml_diff>